<commit_message>
added more figures and removed gradient clipping.
</commit_message>
<xml_diff>
--- a/report/DeepLearning Final Project.docx
+++ b/report/DeepLearning Final Project.docx
@@ -4,10 +4,8 @@
   <w:body>
     <w:p>
       <w:pPr>
-        <w:pStyle w:val="Heading1"/>
-      </w:pPr>
-      <w:bookmarkStart w:id="0" w:name="_i2dqyjohsg25" w:colFirst="0" w:colLast="0"/>
-      <w:bookmarkEnd w:id="0"/>
+        <w:pStyle w:val="1"/>
+      </w:pPr>
       <w:r>
         <w:t>Paper</w:t>
       </w:r>
@@ -19,60 +17,31 @@
           <w:numId w:val="2"/>
         </w:numPr>
         <w:rPr>
-          <w:color w:val="222222"/>
-          <w:sz w:val="20"/>
-          <w:szCs w:val="20"/>
           <w:highlight w:val="white"/>
         </w:rPr>
       </w:pPr>
       <w:r>
-        <w:rPr>
-          <w:color w:val="222222"/>
-          <w:sz w:val="20"/>
-          <w:szCs w:val="20"/>
-        </w:rPr>
         <w:t xml:space="preserve">Andrej </w:t>
       </w:r>
       <w:proofErr w:type="spellStart"/>
       <w:r>
-        <w:rPr>
-          <w:color w:val="222222"/>
-          <w:sz w:val="20"/>
-          <w:szCs w:val="20"/>
-        </w:rPr>
         <w:t>Karpathy</w:t>
       </w:r>
       <w:proofErr w:type="spellEnd"/>
       <w:r>
-        <w:rPr>
-          <w:color w:val="222222"/>
-          <w:sz w:val="20"/>
-          <w:szCs w:val="20"/>
-        </w:rPr>
         <w:t>, Justin Johnson, Li Fei-Fei</w:t>
       </w:r>
       <w:r>
         <w:rPr>
-          <w:color w:val="222222"/>
-          <w:sz w:val="20"/>
-          <w:szCs w:val="20"/>
           <w:highlight w:val="white"/>
         </w:rPr>
         <w:t>. “</w:t>
       </w:r>
       <w:r>
-        <w:rPr>
-          <w:color w:val="222222"/>
-          <w:sz w:val="20"/>
-          <w:szCs w:val="20"/>
-        </w:rPr>
         <w:t>Visualizing and Understanding Recurrent Networks</w:t>
       </w:r>
       <w:r>
         <w:rPr>
-          <w:color w:val="222222"/>
-          <w:sz w:val="20"/>
-          <w:szCs w:val="20"/>
           <w:highlight w:val="white"/>
         </w:rPr>
         <w:t>”.</w:t>
@@ -80,10 +49,8 @@
     </w:p>
     <w:p>
       <w:pPr>
-        <w:pStyle w:val="Heading1"/>
-      </w:pPr>
-      <w:bookmarkStart w:id="1" w:name="_c846gwainl59" w:colFirst="0" w:colLast="0"/>
-      <w:bookmarkEnd w:id="1"/>
+        <w:pStyle w:val="1"/>
+      </w:pPr>
       <w:r>
         <w:t>Abstract</w:t>
       </w:r>
@@ -169,15 +136,21 @@
         <w:rPr>
           <w:lang w:val="en-US"/>
         </w:rPr>
+        <w:t xml:space="preserve">TODO: </w:t>
+      </w:r>
+      <w:r>
+        <w:rPr>
+          <w:lang w:val="en-US"/>
+        </w:rPr>
         <w:t>SUCSESS OR FAIL: TBD.</w:t>
       </w:r>
     </w:p>
     <w:p>
       <w:pPr>
-        <w:pStyle w:val="Heading1"/>
-      </w:pPr>
-      <w:bookmarkStart w:id="2" w:name="_x0ooropy36pd" w:colFirst="0" w:colLast="0"/>
-      <w:bookmarkEnd w:id="2"/>
+        <w:pStyle w:val="1"/>
+      </w:pPr>
+      <w:bookmarkStart w:id="0" w:name="_x0ooropy36pd" w:colFirst="0" w:colLast="0"/>
+      <w:bookmarkEnd w:id="0"/>
       <w:r>
         <w:t>Introduction</w:t>
       </w:r>
@@ -189,8 +162,8 @@
           <w:rtl/>
         </w:rPr>
       </w:pPr>
-      <w:bookmarkStart w:id="3" w:name="_ilbzvvax5i26" w:colFirst="0" w:colLast="0"/>
-      <w:bookmarkEnd w:id="3"/>
+      <w:bookmarkStart w:id="1" w:name="_ilbzvvax5i26" w:colFirst="0" w:colLast="0"/>
+      <w:bookmarkEnd w:id="1"/>
       <w:r>
         <w:rPr>
           <w:iCs/>
@@ -278,7 +251,7 @@
     </w:p>
     <w:p>
       <w:pPr>
-        <w:pStyle w:val="Heading1"/>
+        <w:pStyle w:val="1"/>
       </w:pPr>
       <w:r>
         <w:t>Methodology</w:t>
@@ -413,7 +386,7 @@
     </w:p>
     <w:p>
       <w:pPr>
-        <w:pStyle w:val="ListParagraph"/>
+        <w:pStyle w:val="a6"/>
         <w:numPr>
           <w:ilvl w:val="0"/>
           <w:numId w:val="2"/>
@@ -425,7 +398,7 @@
     </w:p>
     <w:p>
       <w:pPr>
-        <w:pStyle w:val="ListParagraph"/>
+        <w:pStyle w:val="a6"/>
         <w:numPr>
           <w:ilvl w:val="0"/>
           <w:numId w:val="2"/>
@@ -440,7 +413,7 @@
     </w:p>
     <w:p>
       <w:pPr>
-        <w:pStyle w:val="ListParagraph"/>
+        <w:pStyle w:val="a6"/>
         <w:numPr>
           <w:ilvl w:val="0"/>
           <w:numId w:val="2"/>
@@ -456,7 +429,7 @@
     </w:p>
     <w:p>
       <w:pPr>
-        <w:pStyle w:val="ListParagraph"/>
+        <w:pStyle w:val="a6"/>
         <w:numPr>
           <w:ilvl w:val="0"/>
           <w:numId w:val="2"/>
@@ -480,7 +453,7 @@
     </w:p>
     <w:p>
       <w:pPr>
-        <w:pStyle w:val="ListParagraph"/>
+        <w:pStyle w:val="a6"/>
         <w:numPr>
           <w:ilvl w:val="0"/>
           <w:numId w:val="2"/>
@@ -535,47 +508,24 @@
     </w:p>
     <w:p>
       <w:pPr>
-        <w:pStyle w:val="ListParagraph"/>
+        <w:pStyle w:val="a6"/>
         <w:numPr>
           <w:ilvl w:val="0"/>
           <w:numId w:val="2"/>
         </w:numPr>
       </w:pPr>
       <w:r>
-        <w:t xml:space="preserve">We decided to omit truncated back propagation because the training phase with it took too long and with basic hardware it just wasn’t feasible. On the other hand, </w:t>
-      </w:r>
-      <w:r>
-        <w:t>we adde</w:t>
-      </w:r>
-      <w:r>
-        <w:t xml:space="preserve">d gradient </w:t>
-      </w:r>
-      <w:r>
-        <w:t xml:space="preserve">norm </w:t>
-      </w:r>
-      <w:r>
-        <w:t>clip of size 5 to overcome the vanishing gradient problem</w:t>
-      </w:r>
-      <w:r>
-        <w:t xml:space="preserve"> (</w:t>
-      </w:r>
-      <w:r>
-        <w:t>“normaliz</w:t>
-      </w:r>
-      <w:r>
-        <w:t>ing</w:t>
-      </w:r>
-      <w:r>
-        <w:t>” the gradient to be of norm 5 during backpropagation</w:t>
-      </w:r>
-      <w:r>
-        <w:t>)</w:t>
+        <w:t>We decided to omit truncated back propagation because the training phase with it took too long and with basic hardware it just wasn’t feasible</w:t>
       </w:r>
       <w:r>
         <w:t>.</w:t>
       </w:r>
     </w:p>
-    <w:p/>
+    <w:p>
+      <w:pPr>
+        <w:ind w:left="360"/>
+      </w:pPr>
+    </w:p>
     <w:p>
       <w:r>
         <w:t>The analysis part of our project consists of two parts:</w:t>
@@ -583,7 +533,7 @@
     </w:p>
     <w:p>
       <w:pPr>
-        <w:pStyle w:val="ListParagraph"/>
+        <w:pStyle w:val="a6"/>
         <w:numPr>
           <w:ilvl w:val="0"/>
           <w:numId w:val="2"/>
@@ -601,7 +551,7 @@
     </w:p>
     <w:p>
       <w:pPr>
-        <w:pStyle w:val="ListParagraph"/>
+        <w:pStyle w:val="a6"/>
         <w:numPr>
           <w:ilvl w:val="0"/>
           <w:numId w:val="2"/>
@@ -661,10 +611,10 @@
     <w:p/>
     <w:p>
       <w:pPr>
-        <w:pStyle w:val="Heading1"/>
-      </w:pPr>
-      <w:bookmarkStart w:id="4" w:name="_pbtsqu1zitkm" w:colFirst="0" w:colLast="0"/>
-      <w:bookmarkEnd w:id="4"/>
+        <w:pStyle w:val="1"/>
+      </w:pPr>
+      <w:bookmarkStart w:id="2" w:name="_pbtsqu1zitkm" w:colFirst="0" w:colLast="0"/>
+      <w:bookmarkEnd w:id="2"/>
       <w:r>
         <w:t>Experiments</w:t>
       </w:r>
@@ -837,19 +787,34 @@
         <w:t xml:space="preserve">Figure 3: </w:t>
       </w:r>
       <w:r>
-        <w:t>Saturation plots for 3-layered LSTM and GRU models.</w:t>
-      </w:r>
-      <w:r>
-        <w:t xml:space="preserve"> For the LSTM figure, the plots correspond to forget, input and output gates. Each circle in the figure</w:t>
+        <w:t>Saturation plots for 3-layered</w:t>
+      </w:r>
+      <w:r>
+        <w:t>, 64</w:t>
+      </w:r>
+      <w:r>
+        <w:t>-</w:t>
+      </w:r>
+      <w:r>
+        <w:t>hidden-size</w:t>
+      </w:r>
+      <w:r>
+        <w:t xml:space="preserve"> LSTM and GRU models.</w:t>
+      </w:r>
+      <w:r>
+        <w:t xml:space="preserve"> For the LSTM figure, the plots correspond to forget, input and output gates</w:t>
+      </w:r>
+      <w:r>
+        <w:t>, while for the GRU figure, the plots correspond to update and reset gates</w:t>
+      </w:r>
+      <w:r>
+        <w:t>. Each circle in the figure</w:t>
       </w:r>
       <w:r>
         <w:t xml:space="preserve"> </w:t>
       </w:r>
       <w:r>
-        <w:t>is a gate in the LSTM and its position is determined by the fraction of times it’s left or right saturated. We consider a gate to be left or right saturated if its activation is less than 0.1 or higher than 0.9 respectively.</w:t>
-      </w:r>
-      <w:r>
-        <w:t xml:space="preserve"> For GRU figure, the plots correspond to update and reset gates.</w:t>
+        <w:t>is a gate and its position is determined by the fraction of times it’s left or right saturated. We consider a gate to be left or right saturated if its activation is less than 0.1 or higher than 0.9 respectively.</w:t>
       </w:r>
     </w:p>
     <w:p/>
@@ -864,7 +829,31 @@
         <w:t>: Venn diagram</w:t>
       </w:r>
       <w:r>
-        <w:t xml:space="preserve"> – overlap between test set errors between our best RNN, GRU and LSTM net</w:t>
+        <w:t>s</w:t>
+      </w:r>
+      <w:r>
+        <w:t xml:space="preserve"> – </w:t>
+      </w:r>
+      <w:r>
+        <w:t xml:space="preserve">In the paper, the researchers tested the </w:t>
+      </w:r>
+      <w:r>
+        <w:t>overlap between test set errors</w:t>
+      </w:r>
+      <w:r>
+        <w:t>. W</w:t>
+      </w:r>
+      <w:r>
+        <w:t xml:space="preserve">e decided to test the overlap between test set correctness </w:t>
+      </w:r>
+      <w:r>
+        <w:t>of</w:t>
+      </w:r>
+      <w:r>
+        <w:t xml:space="preserve"> our best RNN, </w:t>
+      </w:r>
+      <w:r>
+        <w:t>GRU and LSTM net</w:t>
       </w:r>
       <w:r>
         <w:t>works</w:t>
@@ -915,9 +904,10 @@
         <w:t>.</w:t>
       </w:r>
     </w:p>
-    <w:p>
-      <w:pPr>
-        <w:pStyle w:val="Heading1"/>
+    <w:p/>
+    <w:p>
+      <w:pPr>
+        <w:pStyle w:val="1"/>
       </w:pPr>
       <w:r>
         <w:lastRenderedPageBreak/>
@@ -930,8 +920,8 @@
         <w:keepNext/>
         <w:jc w:val="center"/>
       </w:pPr>
-      <w:bookmarkStart w:id="5" w:name="_o4o52l7w0ire" w:colFirst="0" w:colLast="0"/>
-      <w:bookmarkEnd w:id="5"/>
+      <w:bookmarkStart w:id="3" w:name="_o4o52l7w0ire" w:colFirst="0" w:colLast="0"/>
+      <w:bookmarkEnd w:id="3"/>
       <w:r>
         <w:rPr>
           <w:noProof/>
@@ -990,20 +980,33 @@
     </w:p>
     <w:p>
       <w:pPr>
-        <w:pStyle w:val="Caption"/>
+        <w:pStyle w:val="a8"/>
         <w:jc w:val="center"/>
       </w:pPr>
       <w:r>
         <w:t xml:space="preserve">Figure </w:t>
       </w:r>
-      <w:fldSimple w:instr=" SEQ Figure \* ARABIC ">
-        <w:r>
-          <w:rPr>
-            <w:noProof/>
-          </w:rPr>
-          <w:t>1</w:t>
-        </w:r>
-      </w:fldSimple>
+      <w:r>
+        <w:fldChar w:fldCharType="begin"/>
+      </w:r>
+      <w:r>
+        <w:instrText xml:space="preserve"> SEQ Figure \* ARABIC </w:instrText>
+      </w:r>
+      <w:r>
+        <w:fldChar w:fldCharType="separate"/>
+      </w:r>
+      <w:r>
+        <w:rPr>
+          <w:noProof/>
+        </w:rPr>
+        <w:t>1</w:t>
+      </w:r>
+      <w:r>
+        <w:rPr>
+          <w:noProof/>
+        </w:rPr>
+        <w:fldChar w:fldCharType="end"/>
+      </w:r>
     </w:p>
     <w:p>
       <w:r>
@@ -1079,25 +1082,101 @@
     </w:p>
     <w:p>
       <w:pPr>
-        <w:pStyle w:val="Caption"/>
+        <w:pStyle w:val="a8"/>
         <w:jc w:val="center"/>
       </w:pPr>
       <w:r>
         <w:t xml:space="preserve">Figure </w:t>
       </w:r>
-      <w:fldSimple w:instr=" SEQ Figure \* ARABIC ">
-        <w:r>
-          <w:rPr>
-            <w:noProof/>
-          </w:rPr>
-          <w:t>2</w:t>
-        </w:r>
-      </w:fldSimple>
+      <w:r>
+        <w:fldChar w:fldCharType="begin"/>
+      </w:r>
+      <w:r>
+        <w:instrText xml:space="preserve"> SEQ Figure \* ARABIC </w:instrText>
+      </w:r>
+      <w:r>
+        <w:fldChar w:fldCharType="separate"/>
+      </w:r>
+      <w:r>
+        <w:rPr>
+          <w:noProof/>
+        </w:rPr>
+        <w:t>2</w:t>
+      </w:r>
+      <w:r>
+        <w:rPr>
+          <w:noProof/>
+        </w:rPr>
+        <w:fldChar w:fldCharType="end"/>
+      </w:r>
     </w:p>
     <w:p/>
     <w:p>
       <w:r>
-        <w:t>Blah blah blah</w:t>
+        <w:t xml:space="preserve">In the paper, the researchers have found </w:t>
+      </w:r>
+      <w:r>
+        <w:t xml:space="preserve">some </w:t>
+      </w:r>
+      <w:r>
+        <w:t xml:space="preserve">cells which are “responsible” for identifying specific </w:t>
+      </w:r>
+      <w:r>
+        <w:t>patterns, like line length counter, parenthesis and more</w:t>
+      </w:r>
+      <w:r>
+        <w:t>.</w:t>
+      </w:r>
+      <w:r>
+        <w:t xml:space="preserve"> They stated that </w:t>
+      </w:r>
+      <w:r>
+        <w:t>these types of cells</w:t>
+      </w:r>
+      <w:r>
+        <w:t xml:space="preserve"> are exceedingly rare, since almost most of the cells don’t have </w:t>
+      </w:r>
+      <w:r>
+        <w:t xml:space="preserve">a </w:t>
+      </w:r>
+      <w:r>
+        <w:t>specific pattern.</w:t>
+      </w:r>
+      <w:r>
+        <w:t xml:space="preserve"> Due to the large data set, we couldn’t find those unique interpretable cells that represent those patterns</w:t>
+      </w:r>
+      <w:r>
+        <w:t xml:space="preserve">. </w:t>
+      </w:r>
+      <w:r>
+        <w:t>H</w:t>
+      </w:r>
+      <w:r>
+        <w:t>owever,</w:t>
+      </w:r>
+      <w:r>
+        <w:t xml:space="preserve"> we are quite sure that s</w:t>
+      </w:r>
+      <w:r>
+        <w:t>ome</w:t>
+      </w:r>
+      <w:r>
+        <w:t xml:space="preserve"> of the</w:t>
+      </w:r>
+      <w:r>
+        <w:t xml:space="preserve">se </w:t>
+      </w:r>
+      <w:r>
+        <w:t>cells</w:t>
+      </w:r>
+      <w:r>
+        <w:t xml:space="preserve"> </w:t>
+      </w:r>
+      <w:r>
+        <w:t>do exists in our LSTM models</w:t>
+      </w:r>
+      <w:r>
+        <w:t>.</w:t>
       </w:r>
     </w:p>
     <w:p/>
@@ -1107,12 +1186,69 @@
         <w:jc w:val="center"/>
       </w:pPr>
       <w:r>
-        <w:rPr>
-          <w:noProof/>
-        </w:rPr>
         <w:lastRenderedPageBreak/>
         <w:drawing>
-          <wp:inline distT="0" distB="0" distL="0" distR="0" wp14:anchorId="3AC5D64B" wp14:editId="1C837E3C">
+          <wp:anchor distT="0" distB="0" distL="114300" distR="114300" simplePos="0" relativeHeight="251660288" behindDoc="0" locked="0" layoutInCell="1" allowOverlap="1" wp14:anchorId="514E0681" wp14:editId="661CBF79">
+            <wp:simplePos x="0" y="0"/>
+            <wp:positionH relativeFrom="margin">
+              <wp:posOffset>3247390</wp:posOffset>
+            </wp:positionH>
+            <wp:positionV relativeFrom="paragraph">
+              <wp:posOffset>0</wp:posOffset>
+            </wp:positionV>
+            <wp:extent cx="2982595" cy="2238375"/>
+            <wp:effectExtent l="0" t="0" r="8255" b="9525"/>
+            <wp:wrapSquare wrapText="bothSides"/>
+            <wp:docPr id="5" name="תמונה 5"/>
+            <wp:cNvGraphicFramePr>
+              <a:graphicFrameLocks xmlns:a="http://schemas.openxmlformats.org/drawingml/2006/main" noChangeAspect="1"/>
+            </wp:cNvGraphicFramePr>
+            <a:graphic xmlns:a="http://schemas.openxmlformats.org/drawingml/2006/main">
+              <a:graphicData uri="http://schemas.openxmlformats.org/drawingml/2006/picture">
+                <pic:pic xmlns:pic="http://schemas.openxmlformats.org/drawingml/2006/picture">
+                  <pic:nvPicPr>
+                    <pic:cNvPr id="1" name=""/>
+                    <pic:cNvPicPr/>
+                  </pic:nvPicPr>
+                  <pic:blipFill>
+                    <a:blip r:embed="rId7">
+                      <a:extLst>
+                        <a:ext uri="{28A0092B-C50C-407E-A947-70E740481C1C}">
+                          <a14:useLocalDpi xmlns:a14="http://schemas.microsoft.com/office/drawing/2010/main" val="0"/>
+                        </a:ext>
+                      </a:extLst>
+                    </a:blip>
+                    <a:stretch>
+                      <a:fillRect/>
+                    </a:stretch>
+                  </pic:blipFill>
+                  <pic:spPr>
+                    <a:xfrm>
+                      <a:off x="0" y="0"/>
+                      <a:ext cx="2982595" cy="2238375"/>
+                    </a:xfrm>
+                    <a:prstGeom prst="rect">
+                      <a:avLst/>
+                    </a:prstGeom>
+                  </pic:spPr>
+                </pic:pic>
+              </a:graphicData>
+            </a:graphic>
+            <wp14:sizeRelH relativeFrom="margin">
+              <wp14:pctWidth>0</wp14:pctWidth>
+            </wp14:sizeRelH>
+            <wp14:sizeRelV relativeFrom="margin">
+              <wp14:pctHeight>0</wp14:pctHeight>
+            </wp14:sizeRelV>
+          </wp:anchor>
+        </w:drawing>
+      </w:r>
+      <w:r>
+        <w:rPr>
+          <w:noProof/>
+        </w:rPr>
+        <w:drawing>
+          <wp:inline distT="0" distB="0" distL="0" distR="0" wp14:anchorId="3AC5D64B" wp14:editId="6B288E68">
             <wp:extent cx="3039110" cy="2267585"/>
             <wp:effectExtent l="19050" t="19050" r="27940" b="18415"/>
             <wp:docPr id="4" name="Picture 4"/>
@@ -1129,7 +1265,7 @@
                     </pic:cNvPicPr>
                   </pic:nvPicPr>
                   <pic:blipFill>
-                    <a:blip r:embed="rId7">
+                    <a:blip r:embed="rId8">
                       <a:extLst>
                         <a:ext uri="{28A0092B-C50C-407E-A947-70E740481C1C}">
                           <a14:useLocalDpi xmlns:a14="http://schemas.microsoft.com/office/drawing/2010/main" val="0"/>
@@ -1165,41 +1301,163 @@
     </w:p>
     <w:p>
       <w:pPr>
-        <w:pStyle w:val="Caption"/>
+        <w:pStyle w:val="a8"/>
         <w:jc w:val="center"/>
+        <w:rPr>
+          <w:noProof/>
+        </w:rPr>
       </w:pPr>
       <w:r>
         <w:t xml:space="preserve">Figure </w:t>
       </w:r>
-      <w:fldSimple w:instr=" SEQ Figure \* ARABIC ">
-        <w:r>
-          <w:rPr>
-            <w:noProof/>
-          </w:rPr>
-          <w:t>3</w:t>
-        </w:r>
-      </w:fldSimple>
+      <w:r>
+        <w:fldChar w:fldCharType="begin"/>
+      </w:r>
+      <w:r>
+        <w:instrText xml:space="preserve"> SEQ Figure \* ARABIC </w:instrText>
+      </w:r>
+      <w:r>
+        <w:fldChar w:fldCharType="separate"/>
+      </w:r>
+      <w:r>
+        <w:rPr>
+          <w:noProof/>
+        </w:rPr>
+        <w:t>3</w:t>
+      </w:r>
+      <w:r>
+        <w:rPr>
+          <w:noProof/>
+        </w:rPr>
+        <w:fldChar w:fldCharType="end"/>
+      </w:r>
     </w:p>
     <w:p/>
     <w:p>
       <w:r>
-        <w:t>Blah blah blah</w:t>
-      </w:r>
-    </w:p>
-    <w:p/>
-    <w:p>
-      <w:pPr>
-        <w:keepNext/>
-        <w:jc w:val="center"/>
-      </w:pPr>
+        <w:t>Firstly</w:t>
+      </w:r>
+      <w:r>
+        <w:t xml:space="preserve">, for the LSTM </w:t>
+      </w:r>
+      <w:r>
+        <w:t>according to the paper, right and left saturated forget gates are particularly interesting. The almost-always right saturated gates correspond</w:t>
+      </w:r>
+      <w:r>
+        <w:t xml:space="preserve"> to cells that remember their values for very long time period</w:t>
+      </w:r>
+      <w:r>
+        <w:t>. While almost-always left-saturated correspond to feed-forward cells.</w:t>
+      </w:r>
+      <w:r>
+        <w:t xml:space="preserve"> TODO: edit</w:t>
+      </w:r>
+      <w:r>
+        <w:t xml:space="preserve"> </w:t>
+      </w:r>
+    </w:p>
+    <w:p>
       <w:r>
         <w:rPr>
           <w:noProof/>
         </w:rPr>
         <w:drawing>
-          <wp:inline distT="0" distB="0" distL="0" distR="0" wp14:anchorId="15724EED" wp14:editId="235D9A11">
-            <wp:extent cx="3473013" cy="2605625"/>
-            <wp:effectExtent l="19050" t="19050" r="13335" b="23495"/>
+          <wp:anchor distT="0" distB="0" distL="114300" distR="114300" simplePos="0" relativeHeight="251658240" behindDoc="1" locked="0" layoutInCell="1" allowOverlap="1" wp14:anchorId="03FBEF2E" wp14:editId="02AA430C">
+            <wp:simplePos x="0" y="0"/>
+            <wp:positionH relativeFrom="column">
+              <wp:posOffset>2962275</wp:posOffset>
+            </wp:positionH>
+            <wp:positionV relativeFrom="paragraph">
+              <wp:posOffset>335915</wp:posOffset>
+            </wp:positionV>
+            <wp:extent cx="3161030" cy="2660015"/>
+            <wp:effectExtent l="0" t="0" r="1270" b="6985"/>
+            <wp:wrapTight wrapText="bothSides">
+              <wp:wrapPolygon edited="0">
+                <wp:start x="0" y="0"/>
+                <wp:lineTo x="0" y="21502"/>
+                <wp:lineTo x="21479" y="21502"/>
+                <wp:lineTo x="21479" y="0"/>
+                <wp:lineTo x="0" y="0"/>
+              </wp:wrapPolygon>
+            </wp:wrapTight>
+            <wp:docPr id="3" name="תמונה 3"/>
+            <wp:cNvGraphicFramePr>
+              <a:graphicFrameLocks xmlns:a="http://schemas.openxmlformats.org/drawingml/2006/main" noChangeAspect="1"/>
+            </wp:cNvGraphicFramePr>
+            <a:graphic xmlns:a="http://schemas.openxmlformats.org/drawingml/2006/main">
+              <a:graphicData uri="http://schemas.openxmlformats.org/drawingml/2006/picture">
+                <pic:pic xmlns:pic="http://schemas.openxmlformats.org/drawingml/2006/picture">
+                  <pic:nvPicPr>
+                    <pic:cNvPr id="0" name="Picture 1"/>
+                    <pic:cNvPicPr>
+                      <a:picLocks noChangeAspect="1" noChangeArrowheads="1"/>
+                    </pic:cNvPicPr>
+                  </pic:nvPicPr>
+                  <pic:blipFill>
+                    <a:blip r:embed="rId9">
+                      <a:extLst>
+                        <a:ext uri="{28A0092B-C50C-407E-A947-70E740481C1C}">
+                          <a14:useLocalDpi xmlns:a14="http://schemas.microsoft.com/office/drawing/2010/main" val="0"/>
+                        </a:ext>
+                      </a:extLst>
+                    </a:blip>
+                    <a:srcRect/>
+                    <a:stretch>
+                      <a:fillRect/>
+                    </a:stretch>
+                  </pic:blipFill>
+                  <pic:spPr bwMode="auto">
+                    <a:xfrm>
+                      <a:off x="0" y="0"/>
+                      <a:ext cx="3161030" cy="2660015"/>
+                    </a:xfrm>
+                    <a:prstGeom prst="rect">
+                      <a:avLst/>
+                    </a:prstGeom>
+                    <a:noFill/>
+                    <a:ln>
+                      <a:noFill/>
+                    </a:ln>
+                  </pic:spPr>
+                </pic:pic>
+              </a:graphicData>
+            </a:graphic>
+            <wp14:sizeRelH relativeFrom="page">
+              <wp14:pctWidth>0</wp14:pctWidth>
+            </wp14:sizeRelH>
+            <wp14:sizeRelV relativeFrom="page">
+              <wp14:pctHeight>0</wp14:pctHeight>
+            </wp14:sizeRelV>
+          </wp:anchor>
+        </w:drawing>
+      </w:r>
+    </w:p>
+    <w:p>
+      <w:r>
+        <w:rPr>
+          <w:noProof/>
+        </w:rPr>
+        <w:drawing>
+          <wp:anchor distT="0" distB="0" distL="114300" distR="114300" simplePos="0" relativeHeight="251659264" behindDoc="1" locked="0" layoutInCell="1" allowOverlap="1" wp14:anchorId="15724EED" wp14:editId="4D7567D7">
+            <wp:simplePos x="0" y="0"/>
+            <wp:positionH relativeFrom="margin">
+              <wp:align>left</wp:align>
+            </wp:positionH>
+            <wp:positionV relativeFrom="paragraph">
+              <wp:posOffset>170815</wp:posOffset>
+            </wp:positionV>
+            <wp:extent cx="2947035" cy="2605405"/>
+            <wp:effectExtent l="19050" t="19050" r="24765" b="23495"/>
+            <wp:wrapTight wrapText="bothSides">
+              <wp:wrapPolygon edited="0">
+                <wp:start x="-140" y="-158"/>
+                <wp:lineTo x="-140" y="21637"/>
+                <wp:lineTo x="21642" y="21637"/>
+                <wp:lineTo x="21642" y="-158"/>
+                <wp:lineTo x="-140" y="-158"/>
+              </wp:wrapPolygon>
+            </wp:wrapTight>
             <wp:docPr id="6" name="Picture 6"/>
             <wp:cNvGraphicFramePr>
               <a:graphicFrameLocks xmlns:a="http://schemas.openxmlformats.org/drawingml/2006/main" noChangeAspect="1"/>
@@ -1214,7 +1472,7 @@
                     </pic:cNvPicPr>
                   </pic:nvPicPr>
                   <pic:blipFill>
-                    <a:blip r:embed="rId8">
+                    <a:blip r:embed="rId10">
                       <a:extLst>
                         <a:ext uri="{28A0092B-C50C-407E-A947-70E740481C1C}">
                           <a14:useLocalDpi xmlns:a14="http://schemas.microsoft.com/office/drawing/2010/main" val="0"/>
@@ -1229,7 +1487,7 @@
                   <pic:spPr bwMode="auto">
                     <a:xfrm>
                       <a:off x="0" y="0"/>
-                      <a:ext cx="3549397" cy="2662932"/>
+                      <a:ext cx="2947035" cy="2605405"/>
                     </a:xfrm>
                     <a:prstGeom prst="rect">
                       <a:avLst/>
@@ -1244,33 +1502,105 @@
                 </pic:pic>
               </a:graphicData>
             </a:graphic>
-          </wp:inline>
+            <wp14:sizeRelH relativeFrom="page">
+              <wp14:pctWidth>0</wp14:pctWidth>
+            </wp14:sizeRelH>
+            <wp14:sizeRelV relativeFrom="page">
+              <wp14:pctHeight>0</wp14:pctHeight>
+            </wp14:sizeRelV>
+          </wp:anchor>
         </w:drawing>
       </w:r>
     </w:p>
     <w:p>
       <w:pPr>
-        <w:pStyle w:val="Caption"/>
+        <w:pStyle w:val="a8"/>
         <w:jc w:val="center"/>
       </w:pPr>
       <w:r>
         <w:t xml:space="preserve">Figure </w:t>
       </w:r>
-      <w:fldSimple w:instr=" SEQ Figure \* ARABIC ">
-        <w:r>
-          <w:rPr>
-            <w:noProof/>
-          </w:rPr>
-          <w:t>4</w:t>
-        </w:r>
-      </w:fldSimple>
-    </w:p>
-    <w:p>
-      <w:r>
-        <w:t>Blah blah blah</w:t>
+      <w:r>
+        <w:fldChar w:fldCharType="begin"/>
+      </w:r>
+      <w:r>
+        <w:instrText xml:space="preserve"> SEQ Figure \* ARABIC </w:instrText>
+      </w:r>
+      <w:r>
+        <w:fldChar w:fldCharType="separate"/>
+      </w:r>
+      <w:r>
+        <w:rPr>
+          <w:noProof/>
+        </w:rPr>
+        <w:t>4</w:t>
+      </w:r>
+      <w:r>
+        <w:rPr>
+          <w:noProof/>
+        </w:rPr>
+        <w:fldChar w:fldCharType="end"/>
+      </w:r>
+      <w:r>
+        <w:rPr>
+          <w:noProof/>
+        </w:rPr>
+        <w:t xml:space="preserve"> TODO: complete this.</w:t>
       </w:r>
     </w:p>
     <w:p/>
+    <w:p>
+      <w:r>
+        <w:t xml:space="preserve">In our experiments we’ve dealt with recurrent neural networks which hold </w:t>
+      </w:r>
+      <w:r>
+        <w:t>common</w:t>
+      </w:r>
+      <w:r>
+        <w:t xml:space="preserve"> principles.</w:t>
+      </w:r>
+      <w:r>
+        <w:t xml:space="preserve"> Under this knowledge, we can expect that these networks will perform mostly the same</w:t>
+      </w:r>
+      <w:r>
+        <w:t>, which translate to common predictions on most of the examples (with slight variations).</w:t>
+      </w:r>
+      <w:r>
+        <w:t xml:space="preserve"> The </w:t>
+      </w:r>
+      <w:r>
+        <w:t>above</w:t>
+      </w:r>
+      <w:r>
+        <w:t xml:space="preserve"> </w:t>
+      </w:r>
+      <w:proofErr w:type="spellStart"/>
+      <w:r>
+        <w:t>venn</w:t>
+      </w:r>
+      <w:proofErr w:type="spellEnd"/>
+      <w:r>
+        <w:t xml:space="preserve"> diagram</w:t>
+      </w:r>
+      <w:r>
+        <w:t xml:space="preserve">s </w:t>
+      </w:r>
+      <w:r>
+        <w:t>show that our networks</w:t>
+      </w:r>
+      <w:r>
+        <w:t xml:space="preserve"> behave as expected, since most of the correct</w:t>
+      </w:r>
+      <w:r>
+        <w:t xml:space="preserve"> predictions were common between all thre</w:t>
+      </w:r>
+      <w:r>
+        <w:t>e models.</w:t>
+      </w:r>
+      <w:r>
+        <w:t xml:space="preserve"> </w:t>
+      </w:r>
+    </w:p>
     <w:sectPr>
       <w:pgSz w:w="11909" w:h="16834"/>
       <w:pgMar w:top="1440" w:right="1440" w:bottom="1440" w:left="1440" w:header="720" w:footer="720" w:gutter="0"/>
@@ -1913,15 +2243,15 @@
     <w:lsdException w:name="Unresolved Mention" w:semiHidden="1" w:unhideWhenUsed="1"/>
     <w:lsdException w:name="Smart Link" w:semiHidden="1" w:unhideWhenUsed="1"/>
   </w:latentStyles>
-  <w:style w:type="paragraph" w:default="1" w:styleId="Normal">
+  <w:style w:type="paragraph" w:default="1" w:styleId="a">
     <w:name w:val="Normal"/>
     <w:qFormat/>
   </w:style>
-  <w:style w:type="paragraph" w:styleId="Heading1">
+  <w:style w:type="paragraph" w:styleId="1">
     <w:name w:val="heading 1"/>
-    <w:basedOn w:val="Normal"/>
-    <w:next w:val="Normal"/>
-    <w:link w:val="Heading1Char"/>
+    <w:basedOn w:val="a"/>
+    <w:next w:val="a"/>
+    <w:link w:val="10"/>
     <w:uiPriority w:val="9"/>
     <w:qFormat/>
     <w:pPr>
@@ -1935,10 +2265,10 @@
       <w:szCs w:val="40"/>
     </w:rPr>
   </w:style>
-  <w:style w:type="paragraph" w:styleId="Heading2">
+  <w:style w:type="paragraph" w:styleId="2">
     <w:name w:val="heading 2"/>
-    <w:basedOn w:val="Normal"/>
-    <w:next w:val="Normal"/>
+    <w:basedOn w:val="a"/>
+    <w:next w:val="a"/>
     <w:uiPriority w:val="9"/>
     <w:semiHidden/>
     <w:unhideWhenUsed/>
@@ -1954,10 +2284,10 @@
       <w:szCs w:val="32"/>
     </w:rPr>
   </w:style>
-  <w:style w:type="paragraph" w:styleId="Heading3">
+  <w:style w:type="paragraph" w:styleId="3">
     <w:name w:val="heading 3"/>
-    <w:basedOn w:val="Normal"/>
-    <w:next w:val="Normal"/>
+    <w:basedOn w:val="a"/>
+    <w:next w:val="a"/>
     <w:uiPriority w:val="9"/>
     <w:semiHidden/>
     <w:unhideWhenUsed/>
@@ -1974,10 +2304,10 @@
       <w:szCs w:val="28"/>
     </w:rPr>
   </w:style>
-  <w:style w:type="paragraph" w:styleId="Heading4">
+  <w:style w:type="paragraph" w:styleId="4">
     <w:name w:val="heading 4"/>
-    <w:basedOn w:val="Normal"/>
-    <w:next w:val="Normal"/>
+    <w:basedOn w:val="a"/>
+    <w:next w:val="a"/>
     <w:uiPriority w:val="9"/>
     <w:semiHidden/>
     <w:unhideWhenUsed/>
@@ -1994,10 +2324,10 @@
       <w:szCs w:val="24"/>
     </w:rPr>
   </w:style>
-  <w:style w:type="paragraph" w:styleId="Heading5">
+  <w:style w:type="paragraph" w:styleId="5">
     <w:name w:val="heading 5"/>
-    <w:basedOn w:val="Normal"/>
-    <w:next w:val="Normal"/>
+    <w:basedOn w:val="a"/>
+    <w:next w:val="a"/>
     <w:uiPriority w:val="9"/>
     <w:semiHidden/>
     <w:unhideWhenUsed/>
@@ -2012,10 +2342,10 @@
       <w:color w:val="666666"/>
     </w:rPr>
   </w:style>
-  <w:style w:type="paragraph" w:styleId="Heading6">
+  <w:style w:type="paragraph" w:styleId="6">
     <w:name w:val="heading 6"/>
-    <w:basedOn w:val="Normal"/>
-    <w:next w:val="Normal"/>
+    <w:basedOn w:val="a"/>
+    <w:next w:val="a"/>
     <w:uiPriority w:val="9"/>
     <w:semiHidden/>
     <w:unhideWhenUsed/>
@@ -2031,13 +2361,13 @@
       <w:color w:val="666666"/>
     </w:rPr>
   </w:style>
-  <w:style w:type="character" w:default="1" w:styleId="DefaultParagraphFont">
+  <w:style w:type="character" w:default="1" w:styleId="a0">
     <w:name w:val="Default Paragraph Font"/>
     <w:uiPriority w:val="1"/>
     <w:semiHidden/>
     <w:unhideWhenUsed/>
   </w:style>
-  <w:style w:type="table" w:default="1" w:styleId="TableNormal">
+  <w:style w:type="table" w:default="1" w:styleId="a1">
     <w:name w:val="Normal Table"/>
     <w:uiPriority w:val="99"/>
     <w:semiHidden/>
@@ -2052,16 +2382,16 @@
       </w:tblCellMar>
     </w:tblPr>
   </w:style>
-  <w:style w:type="numbering" w:default="1" w:styleId="NoList">
+  <w:style w:type="numbering" w:default="1" w:styleId="a2">
     <w:name w:val="No List"/>
     <w:uiPriority w:val="99"/>
     <w:semiHidden/>
     <w:unhideWhenUsed/>
   </w:style>
-  <w:style w:type="paragraph" w:styleId="Title">
+  <w:style w:type="paragraph" w:styleId="a3">
     <w:name w:val="Title"/>
-    <w:basedOn w:val="Normal"/>
-    <w:next w:val="Normal"/>
+    <w:basedOn w:val="a"/>
+    <w:next w:val="a"/>
     <w:uiPriority w:val="10"/>
     <w:qFormat/>
     <w:pPr>
@@ -2074,10 +2404,10 @@
       <w:szCs w:val="52"/>
     </w:rPr>
   </w:style>
-  <w:style w:type="paragraph" w:styleId="Subtitle">
+  <w:style w:type="paragraph" w:styleId="a4">
     <w:name w:val="Subtitle"/>
-    <w:basedOn w:val="Normal"/>
-    <w:next w:val="Normal"/>
+    <w:basedOn w:val="a"/>
+    <w:next w:val="a"/>
     <w:uiPriority w:val="11"/>
     <w:qFormat/>
     <w:pPr>
@@ -2091,9 +2421,9 @@
       <w:szCs w:val="30"/>
     </w:rPr>
   </w:style>
-  <w:style w:type="character" w:styleId="PlaceholderText">
+  <w:style w:type="character" w:styleId="a5">
     <w:name w:val="Placeholder Text"/>
-    <w:basedOn w:val="DefaultParagraphFont"/>
+    <w:basedOn w:val="a0"/>
     <w:uiPriority w:val="99"/>
     <w:semiHidden/>
     <w:rsid w:val="005D40BF"/>
@@ -2101,9 +2431,9 @@
       <w:color w:val="808080"/>
     </w:rPr>
   </w:style>
-  <w:style w:type="paragraph" w:styleId="ListParagraph">
+  <w:style w:type="paragraph" w:styleId="a6">
     <w:name w:val="List Paragraph"/>
-    <w:basedOn w:val="Normal"/>
+    <w:basedOn w:val="a"/>
     <w:uiPriority w:val="34"/>
     <w:qFormat/>
     <w:rsid w:val="00F6633B"/>
@@ -2112,10 +2442,10 @@
       <w:contextualSpacing/>
     </w:pPr>
   </w:style>
-  <w:style w:type="character" w:customStyle="1" w:styleId="Heading1Char">
-    <w:name w:val="Heading 1 Char"/>
-    <w:basedOn w:val="DefaultParagraphFont"/>
-    <w:link w:val="Heading1"/>
+  <w:style w:type="character" w:customStyle="1" w:styleId="10">
+    <w:name w:val="כותרת 1 תו"/>
+    <w:basedOn w:val="a0"/>
+    <w:link w:val="1"/>
     <w:uiPriority w:val="9"/>
     <w:rsid w:val="00083F04"/>
     <w:rPr>
@@ -2125,7 +2455,7 @@
   </w:style>
   <w:style w:type="character" w:styleId="Hyperlink">
     <w:name w:val="Hyperlink"/>
-    <w:basedOn w:val="DefaultParagraphFont"/>
+    <w:basedOn w:val="a0"/>
     <w:uiPriority w:val="99"/>
     <w:unhideWhenUsed/>
     <w:rsid w:val="005B0EE1"/>
@@ -2134,9 +2464,9 @@
       <w:u w:val="single"/>
     </w:rPr>
   </w:style>
-  <w:style w:type="character" w:styleId="UnresolvedMention">
+  <w:style w:type="character" w:styleId="a7">
     <w:name w:val="Unresolved Mention"/>
-    <w:basedOn w:val="DefaultParagraphFont"/>
+    <w:basedOn w:val="a0"/>
     <w:uiPriority w:val="99"/>
     <w:semiHidden/>
     <w:unhideWhenUsed/>
@@ -2146,10 +2476,10 @@
       <w:shd w:val="clear" w:color="auto" w:fill="E1DFDD"/>
     </w:rPr>
   </w:style>
-  <w:style w:type="paragraph" w:styleId="Caption">
+  <w:style w:type="paragraph" w:styleId="a8">
     <w:name w:val="caption"/>
-    <w:basedOn w:val="Normal"/>
-    <w:next w:val="Normal"/>
+    <w:basedOn w:val="a"/>
+    <w:next w:val="a"/>
     <w:uiPriority w:val="35"/>
     <w:unhideWhenUsed/>
     <w:qFormat/>

</xml_diff>

<commit_message>
add more plots, improved the report.
</commit_message>
<xml_diff>
--- a/report/DeepLearning Final Project.docx
+++ b/report/DeepLearning Final Project.docx
@@ -21,15 +21,7 @@
         </w:rPr>
       </w:pPr>
       <w:r>
-        <w:t xml:space="preserve">Andrej </w:t>
-      </w:r>
-      <w:proofErr w:type="spellStart"/>
-      <w:r>
-        <w:t>Karpathy</w:t>
-      </w:r>
-      <w:proofErr w:type="spellEnd"/>
-      <w:r>
-        <w:t>, Justin Johnson, Li Fei-Fei</w:t>
+        <w:t>Andrej Karpathy, Justin Johnson, Li Fei-Fei</w:t>
       </w:r>
       <w:r>
         <w:rPr>
@@ -77,53 +69,25 @@
         <w:rPr>
           <w:iCs/>
         </w:rPr>
-        <w:t xml:space="preserve"> with the help of ‘</w:t>
-      </w:r>
-      <w:proofErr w:type="spellStart"/>
+        <w:t xml:space="preserve"> with the help of ‘PyTorch’</w:t>
+      </w:r>
       <w:r>
         <w:rPr>
           <w:iCs/>
         </w:rPr>
-        <w:t>PyTorch</w:t>
-      </w:r>
-      <w:proofErr w:type="spellEnd"/>
+        <w:t>.</w:t>
+      </w:r>
       <w:r>
         <w:rPr>
           <w:iCs/>
         </w:rPr>
-        <w:t>’</w:t>
-      </w:r>
-      <w:r>
-        <w:rPr>
-          <w:iCs/>
-        </w:rPr>
-        <w:t>.</w:t>
-      </w:r>
-      <w:r>
-        <w:rPr>
-          <w:iCs/>
-        </w:rPr>
         <w:br/>
       </w:r>
       <w:r>
         <w:rPr>
           <w:lang w:val="en-US"/>
         </w:rPr>
-        <w:t xml:space="preserve">We managed to reproduce the test set cross-entropy loss table for all models (figure 1), graphic cell and gate visualization (figure 2 &amp; 3) and lastly, </w:t>
-      </w:r>
-      <w:proofErr w:type="spellStart"/>
-      <w:r>
-        <w:rPr>
-          <w:lang w:val="en-US"/>
-        </w:rPr>
-        <w:t>venn</w:t>
-      </w:r>
-      <w:proofErr w:type="spellEnd"/>
-      <w:r>
-        <w:rPr>
-          <w:lang w:val="en-US"/>
-        </w:rPr>
-        <w:t xml:space="preserve"> diagram of three studied networks (figure 4).</w:t>
+        <w:t>We managed to reproduce the test set cross-entropy loss table for all models (figure 1), graphic cell and gate visualization (figure 2 &amp; 3) and lastly, venn diagram of three studied networks (figure 4).</w:t>
       </w:r>
     </w:p>
     <w:p>
@@ -315,45 +279,16 @@
         <w:t>’s</w:t>
       </w:r>
       <w:r>
-        <w:t xml:space="preserve"> experiments using Python with two main frameworks, ‘</w:t>
-      </w:r>
-      <w:proofErr w:type="spellStart"/>
-      <w:r>
-        <w:t>PyTorch</w:t>
-      </w:r>
-      <w:proofErr w:type="spellEnd"/>
-      <w:r>
-        <w:t>’ and ‘</w:t>
-      </w:r>
-      <w:proofErr w:type="spellStart"/>
-      <w:r>
-        <w:t>PyTorch</w:t>
-      </w:r>
-      <w:proofErr w:type="spellEnd"/>
-      <w:r>
-        <w:t>-Lightning’.</w:t>
-      </w:r>
-    </w:p>
-    <w:p>
-      <w:r>
-        <w:t>For the training procedure we used ‘</w:t>
-      </w:r>
-      <w:proofErr w:type="spellStart"/>
-      <w:r>
-        <w:t>PyTorch</w:t>
-      </w:r>
-      <w:proofErr w:type="spellEnd"/>
-      <w:r>
-        <w:t>-Lightning’ and for each RNN architecture we used ‘</w:t>
-      </w:r>
-      <w:proofErr w:type="spellStart"/>
-      <w:r>
-        <w:t>PyTorch’</w:t>
+        <w:t xml:space="preserve"> experiments using Python with two main frameworks, ‘PyTorch’ and ‘PyTorch-Lightning’.</w:t>
+      </w:r>
+    </w:p>
+    <w:p>
+      <w:r>
+        <w:t>For the training procedure we used ‘PyTorch-Lightning’ and for each RNN architecture we used ‘PyTorch’</w:t>
       </w:r>
       <w:r>
         <w:t>s</w:t>
       </w:r>
-      <w:proofErr w:type="spellEnd"/>
       <w:r>
         <w:t xml:space="preserve"> own implementation.</w:t>
       </w:r>
@@ -718,41 +653,16 @@
       <w:r>
         <w:t>“</w:t>
       </w:r>
-      <w:proofErr w:type="spellStart"/>
-      <w:r>
-        <w:fldChar w:fldCharType="begin"/>
-      </w:r>
-      <w:r>
-        <w:instrText xml:space="preserve"> HYPERLINK "https://github.com/huanghao-code" </w:instrText>
-      </w:r>
-      <w:r>
-        <w:fldChar w:fldCharType="separate"/>
-      </w:r>
-      <w:r>
-        <w:rPr>
-          <w:rStyle w:val="Hyperlink"/>
-          <w:color w:val="auto"/>
-          <w:u w:val="none"/>
-        </w:rPr>
-        <w:t>huanghao</w:t>
-      </w:r>
-      <w:proofErr w:type="spellEnd"/>
-      <w:r>
-        <w:rPr>
-          <w:rStyle w:val="Hyperlink"/>
-          <w:color w:val="auto"/>
-          <w:u w:val="none"/>
-        </w:rPr>
-        <w:t>-code</w:t>
-      </w:r>
-      <w:r>
-        <w:rPr>
-          <w:rStyle w:val="Hyperlink"/>
-          <w:color w:val="auto"/>
-          <w:u w:val="none"/>
-        </w:rPr>
-        <w:fldChar w:fldCharType="end"/>
-      </w:r>
+      <w:hyperlink r:id="rId5" w:history="1">
+        <w:r>
+          <w:rPr>
+            <w:rStyle w:val="Hyperlink"/>
+            <w:color w:val="auto"/>
+            <w:u w:val="none"/>
+          </w:rPr>
+          <w:t>huanghao-code</w:t>
+        </w:r>
+      </w:hyperlink>
       <w:r>
         <w:t>”</w:t>
       </w:r>
@@ -799,6 +709,9 @@
         <w:t>hidden-size</w:t>
       </w:r>
       <w:r>
+        <w:t xml:space="preserve"> and 128-hidden-size</w:t>
+      </w:r>
+      <w:r>
         <w:t xml:space="preserve"> LSTM and GRU models.</w:t>
       </w:r>
       <w:r>
@@ -815,6 +728,9 @@
       </w:r>
       <w:r>
         <w:t>is a gate and its position is determined by the fraction of times it’s left or right saturated. We consider a gate to be left or right saturated if its activation is less than 0.1 or higher than 0.9 respectively.</w:t>
+      </w:r>
+      <w:r>
+        <w:t xml:space="preserve"> Red color represents the first layer, green- the second and blue- the third. </w:t>
       </w:r>
     </w:p>
     <w:p/>
@@ -944,7 +860,7 @@
                     </pic:cNvPicPr>
                   </pic:nvPicPr>
                   <pic:blipFill>
-                    <a:blip r:embed="rId5">
+                    <a:blip r:embed="rId6">
                       <a:extLst>
                         <a:ext uri="{28A0092B-C50C-407E-A947-70E740481C1C}">
                           <a14:useLocalDpi xmlns:a14="http://schemas.microsoft.com/office/drawing/2010/main" val="0"/>
@@ -1046,7 +962,7 @@
                     </pic:cNvPicPr>
                   </pic:nvPicPr>
                   <pic:blipFill>
-                    <a:blip r:embed="rId6" cstate="print">
+                    <a:blip r:embed="rId7" cstate="print">
                       <a:extLst>
                         <a:ext uri="{28A0092B-C50C-407E-A947-70E740481C1C}">
                           <a14:useLocalDpi xmlns:a14="http://schemas.microsoft.com/office/drawing/2010/main" val="0"/>
@@ -1186,9 +1102,84 @@
         <w:jc w:val="center"/>
       </w:pPr>
       <w:r>
+        <w:rPr>
+          <w:noProof/>
+        </w:rPr>
         <w:lastRenderedPageBreak/>
         <w:drawing>
-          <wp:anchor distT="0" distB="0" distL="114300" distR="114300" simplePos="0" relativeHeight="251660288" behindDoc="0" locked="0" layoutInCell="1" allowOverlap="1" wp14:anchorId="514E0681" wp14:editId="661CBF79">
+          <wp:anchor distT="0" distB="0" distL="114300" distR="114300" simplePos="0" relativeHeight="251662336" behindDoc="1" locked="0" layoutInCell="1" allowOverlap="1" wp14:anchorId="22706EE4" wp14:editId="146C8121">
+            <wp:simplePos x="0" y="0"/>
+            <wp:positionH relativeFrom="margin">
+              <wp:posOffset>3152633</wp:posOffset>
+            </wp:positionH>
+            <wp:positionV relativeFrom="paragraph">
+              <wp:posOffset>2438021</wp:posOffset>
+            </wp:positionV>
+            <wp:extent cx="3015615" cy="2263140"/>
+            <wp:effectExtent l="0" t="0" r="0" b="3810"/>
+            <wp:wrapTight wrapText="bothSides">
+              <wp:wrapPolygon edited="0">
+                <wp:start x="0" y="0"/>
+                <wp:lineTo x="0" y="21455"/>
+                <wp:lineTo x="21423" y="21455"/>
+                <wp:lineTo x="21423" y="0"/>
+                <wp:lineTo x="0" y="0"/>
+              </wp:wrapPolygon>
+            </wp:wrapTight>
+            <wp:docPr id="8" name="תמונה 8"/>
+            <wp:cNvGraphicFramePr>
+              <a:graphicFrameLocks xmlns:a="http://schemas.openxmlformats.org/drawingml/2006/main" noChangeAspect="1"/>
+            </wp:cNvGraphicFramePr>
+            <a:graphic xmlns:a="http://schemas.openxmlformats.org/drawingml/2006/main">
+              <a:graphicData uri="http://schemas.openxmlformats.org/drawingml/2006/picture">
+                <pic:pic xmlns:pic="http://schemas.openxmlformats.org/drawingml/2006/picture">
+                  <pic:nvPicPr>
+                    <pic:cNvPr id="0" name="Picture 3"/>
+                    <pic:cNvPicPr>
+                      <a:picLocks noChangeAspect="1" noChangeArrowheads="1"/>
+                    </pic:cNvPicPr>
+                  </pic:nvPicPr>
+                  <pic:blipFill>
+                    <a:blip r:embed="rId8">
+                      <a:extLst>
+                        <a:ext uri="{28A0092B-C50C-407E-A947-70E740481C1C}">
+                          <a14:useLocalDpi xmlns:a14="http://schemas.microsoft.com/office/drawing/2010/main" val="0"/>
+                        </a:ext>
+                      </a:extLst>
+                    </a:blip>
+                    <a:srcRect/>
+                    <a:stretch>
+                      <a:fillRect/>
+                    </a:stretch>
+                  </pic:blipFill>
+                  <pic:spPr bwMode="auto">
+                    <a:xfrm>
+                      <a:off x="0" y="0"/>
+                      <a:ext cx="3015615" cy="2263140"/>
+                    </a:xfrm>
+                    <a:prstGeom prst="rect">
+                      <a:avLst/>
+                    </a:prstGeom>
+                    <a:noFill/>
+                    <a:ln>
+                      <a:noFill/>
+                    </a:ln>
+                  </pic:spPr>
+                </pic:pic>
+              </a:graphicData>
+            </a:graphic>
+            <wp14:sizeRelH relativeFrom="page">
+              <wp14:pctWidth>0</wp14:pctWidth>
+            </wp14:sizeRelH>
+            <wp14:sizeRelV relativeFrom="page">
+              <wp14:pctHeight>0</wp14:pctHeight>
+            </wp14:sizeRelV>
+          </wp:anchor>
+        </w:drawing>
+      </w:r>
+      <w:r>
+        <w:drawing>
+          <wp:anchor distT="0" distB="0" distL="114300" distR="114300" simplePos="0" relativeHeight="251660288" behindDoc="0" locked="0" layoutInCell="1" allowOverlap="1" wp14:anchorId="514E0681" wp14:editId="42D97C10">
             <wp:simplePos x="0" y="0"/>
             <wp:positionH relativeFrom="margin">
               <wp:posOffset>3247390</wp:posOffset>
@@ -1211,7 +1202,7 @@
                     <pic:cNvPicPr/>
                   </pic:nvPicPr>
                   <pic:blipFill>
-                    <a:blip r:embed="rId7">
+                    <a:blip r:embed="rId9">
                       <a:extLst>
                         <a:ext uri="{28A0092B-C50C-407E-A947-70E740481C1C}">
                           <a14:useLocalDpi xmlns:a14="http://schemas.microsoft.com/office/drawing/2010/main" val="0"/>
@@ -1265,7 +1256,7 @@
                     </pic:cNvPicPr>
                   </pic:nvPicPr>
                   <pic:blipFill>
-                    <a:blip r:embed="rId8">
+                    <a:blip r:embed="rId10">
                       <a:extLst>
                         <a:ext uri="{28A0092B-C50C-407E-A947-70E740481C1C}">
                           <a14:useLocalDpi xmlns:a14="http://schemas.microsoft.com/office/drawing/2010/main" val="0"/>
@@ -1302,7 +1293,85 @@
     <w:p>
       <w:pPr>
         <w:pStyle w:val="a8"/>
+      </w:pPr>
+      <w:r>
+        <w:rPr>
+          <w:noProof/>
+        </w:rPr>
+        <w:drawing>
+          <wp:anchor distT="0" distB="0" distL="114300" distR="114300" simplePos="0" relativeHeight="251661312" behindDoc="0" locked="0" layoutInCell="1" allowOverlap="1" wp14:anchorId="58C9FC88" wp14:editId="169FA6A5">
+            <wp:simplePos x="0" y="0"/>
+            <wp:positionH relativeFrom="margin">
+              <wp:align>left</wp:align>
+            </wp:positionH>
+            <wp:positionV relativeFrom="paragraph">
+              <wp:posOffset>38100</wp:posOffset>
+            </wp:positionV>
+            <wp:extent cx="3109595" cy="2333625"/>
+            <wp:effectExtent l="0" t="0" r="0" b="0"/>
+            <wp:wrapSquare wrapText="bothSides"/>
+            <wp:docPr id="7" name="תמונה 7"/>
+            <wp:cNvGraphicFramePr>
+              <a:graphicFrameLocks xmlns:a="http://schemas.openxmlformats.org/drawingml/2006/main" noChangeAspect="1"/>
+            </wp:cNvGraphicFramePr>
+            <a:graphic xmlns:a="http://schemas.openxmlformats.org/drawingml/2006/main">
+              <a:graphicData uri="http://schemas.openxmlformats.org/drawingml/2006/picture">
+                <pic:pic xmlns:pic="http://schemas.openxmlformats.org/drawingml/2006/picture">
+                  <pic:nvPicPr>
+                    <pic:cNvPr id="0" name="Picture 2"/>
+                    <pic:cNvPicPr>
+                      <a:picLocks noChangeAspect="1" noChangeArrowheads="1"/>
+                    </pic:cNvPicPr>
+                  </pic:nvPicPr>
+                  <pic:blipFill>
+                    <a:blip r:embed="rId11">
+                      <a:extLst>
+                        <a:ext uri="{28A0092B-C50C-407E-A947-70E740481C1C}">
+                          <a14:useLocalDpi xmlns:a14="http://schemas.microsoft.com/office/drawing/2010/main" val="0"/>
+                        </a:ext>
+                      </a:extLst>
+                    </a:blip>
+                    <a:srcRect/>
+                    <a:stretch>
+                      <a:fillRect/>
+                    </a:stretch>
+                  </pic:blipFill>
+                  <pic:spPr bwMode="auto">
+                    <a:xfrm>
+                      <a:off x="0" y="0"/>
+                      <a:ext cx="3120646" cy="2341608"/>
+                    </a:xfrm>
+                    <a:prstGeom prst="rect">
+                      <a:avLst/>
+                    </a:prstGeom>
+                    <a:noFill/>
+                    <a:ln>
+                      <a:noFill/>
+                    </a:ln>
+                  </pic:spPr>
+                </pic:pic>
+              </a:graphicData>
+            </a:graphic>
+            <wp14:sizeRelH relativeFrom="margin">
+              <wp14:pctWidth>0</wp14:pctWidth>
+            </wp14:sizeRelH>
+            <wp14:sizeRelV relativeFrom="margin">
+              <wp14:pctHeight>0</wp14:pctHeight>
+            </wp14:sizeRelV>
+          </wp:anchor>
+        </w:drawing>
+      </w:r>
+    </w:p>
+    <w:p>
+      <w:pPr>
+        <w:pStyle w:val="a8"/>
         <w:jc w:val="center"/>
+      </w:pPr>
+    </w:p>
+    <w:p>
+      <w:pPr>
+        <w:pStyle w:val="a8"/>
+        <w:jc w:val="center"/>
         <w:rPr>
           <w:noProof/>
         </w:rPr>
@@ -1331,6 +1400,12 @@
         </w:rPr>
         <w:fldChar w:fldCharType="end"/>
       </w:r>
+      <w:r>
+        <w:rPr>
+          <w:noProof/>
+        </w:rPr>
+        <w:t>: 64 above, 128 below</w:t>
+      </w:r>
     </w:p>
     <w:p/>
     <w:p>
@@ -1338,10 +1413,19 @@
         <w:t>Firstly</w:t>
       </w:r>
       <w:r>
-        <w:t xml:space="preserve">, for the LSTM </w:t>
-      </w:r>
-      <w:r>
-        <w:t>according to the paper, right and left saturated forget gates are particularly interesting. The almost-always right saturated gates correspond</w:t>
+        <w:t>, for the LSTM</w:t>
+      </w:r>
+      <w:r>
+        <w:t>:</w:t>
+      </w:r>
+      <w:r>
+        <w:t xml:space="preserve"> </w:t>
+      </w:r>
+      <w:r>
+        <w:t>A</w:t>
+      </w:r>
+      <w:r>
+        <w:t>ccording to the paper, right and left saturated forget gates are particularly interesting. The almost-always right saturated gates correspond</w:t>
       </w:r>
       <w:r>
         <w:t xml:space="preserve"> to cells that remember their values for very long time period</w:t>
@@ -1350,17 +1434,144 @@
         <w:t>. While almost-always left-saturated correspond to feed-forward cells.</w:t>
       </w:r>
       <w:r>
-        <w:t xml:space="preserve"> TODO: edit</w:t>
-      </w:r>
-      <w:r>
         <w:t xml:space="preserve"> </w:t>
       </w:r>
     </w:p>
     <w:p>
       <w:r>
+        <w:t xml:space="preserve">The forget gates of the 128-hidden-size LSTM </w:t>
+      </w:r>
+      <w:r>
+        <w:t>were more right-saturated than the forget gates of the 64-hidden-size LSTM.</w:t>
+      </w:r>
+      <w:r>
+        <w:t xml:space="preserve"> This means that the 128-LSTM gates remembered more information from previous calculations. </w:t>
+      </w:r>
+      <w:r>
+        <w:t xml:space="preserve">But, </w:t>
+      </w:r>
+      <w:r>
+        <w:t xml:space="preserve">in both of these networks, </w:t>
+      </w:r>
+      <w:r>
+        <w:t>there were</w:t>
+      </w:r>
+      <w:r>
+        <w:t xml:space="preserve"> no</w:t>
+      </w:r>
+      <w:r>
+        <w:t xml:space="preserve"> </w:t>
+      </w:r>
+      <w:r>
+        <w:t>fo</w:t>
+      </w:r>
+      <w:r>
+        <w:t>r</w:t>
+      </w:r>
+      <w:r>
+        <w:t>get</w:t>
+      </w:r>
+      <w:r>
+        <w:t>-gate</w:t>
+      </w:r>
+      <w:r>
+        <w:t xml:space="preserve"> </w:t>
+      </w:r>
+      <w:r>
+        <w:t xml:space="preserve">cells which always remembered previous calculations, and there were no cells who acted as </w:t>
+      </w:r>
+      <w:r>
+        <w:t>completely</w:t>
+      </w:r>
+      <w:r>
+        <w:t xml:space="preserve"> feed-forward.</w:t>
+      </w:r>
+      <w:r>
+        <w:t xml:space="preserve"> </w:t>
+      </w:r>
+    </w:p>
+    <w:p>
+      <w:r>
+        <w:t>T</w:t>
+      </w:r>
+      <w:r>
+        <w:t>he output gate</w:t>
+      </w:r>
+      <w:r>
+        <w:t>s</w:t>
+      </w:r>
+      <w:r>
+        <w:t xml:space="preserve"> </w:t>
+      </w:r>
+      <w:r>
+        <w:t>plot</w:t>
+      </w:r>
+      <w:r>
+        <w:t>s</w:t>
+      </w:r>
+      <w:r>
+        <w:t xml:space="preserve"> </w:t>
+      </w:r>
+      <w:r>
+        <w:t xml:space="preserve">reveal that </w:t>
+      </w:r>
+      <w:r>
+        <w:t xml:space="preserve">for either of the LSTMs, </w:t>
+      </w:r>
+      <w:r>
+        <w:t>there are no cells that get consistently revealed or blocked to the hidden stat</w:t>
+      </w:r>
+      <w:r>
+        <w:t>e</w:t>
+      </w:r>
+      <w:r>
+        <w:t>.</w:t>
+      </w:r>
+    </w:p>
+    <w:p>
+      <w:r>
+        <w:t xml:space="preserve">Secondly, for the GRU: </w:t>
+      </w:r>
+      <w:r>
+        <w:t>As the layer progresses, the update gate cells are less left-saturated</w:t>
+      </w:r>
+      <w:r>
+        <w:t xml:space="preserve"> and less right-saturated</w:t>
+      </w:r>
+      <w:r>
+        <w:t>, meaning they keep</w:t>
+      </w:r>
+      <w:r>
+        <w:t xml:space="preserve"> </w:t>
+      </w:r>
+      <w:r>
+        <w:t>information from previous calculations m</w:t>
+      </w:r>
+      <w:r>
+        <w:t>ore</w:t>
+      </w:r>
+      <w:r>
+        <w:t>.</w:t>
+      </w:r>
+      <w:r>
+        <w:t xml:space="preserve"> The reset gates are </w:t>
+      </w:r>
+      <w:r>
+        <w:t>“undesicive”</w:t>
+      </w:r>
+      <w:r>
+        <w:t xml:space="preserve"> in layer 2 and 3</w:t>
+      </w:r>
+      <w:r>
+        <w:t xml:space="preserve">, like the forget-gate cells of the LSTM. </w:t>
+      </w:r>
+    </w:p>
+    <w:p>
+      <w:r>
         <w:rPr>
           <w:noProof/>
         </w:rPr>
+        <w:lastRenderedPageBreak/>
         <w:drawing>
           <wp:anchor distT="0" distB="0" distL="114300" distR="114300" simplePos="0" relativeHeight="251658240" behindDoc="1" locked="0" layoutInCell="1" allowOverlap="1" wp14:anchorId="03FBEF2E" wp14:editId="02AA430C">
             <wp:simplePos x="0" y="0"/>
@@ -1395,7 +1606,7 @@
                     </pic:cNvPicPr>
                   </pic:nvPicPr>
                   <pic:blipFill>
-                    <a:blip r:embed="rId9">
+                    <a:blip r:embed="rId12">
                       <a:extLst>
                         <a:ext uri="{28A0092B-C50C-407E-A947-70E740481C1C}">
                           <a14:useLocalDpi xmlns:a14="http://schemas.microsoft.com/office/drawing/2010/main" val="0"/>
@@ -1472,7 +1683,7 @@
                     </pic:cNvPicPr>
                   </pic:nvPicPr>
                   <pic:blipFill>
-                    <a:blip r:embed="rId10">
+                    <a:blip r:embed="rId13">
                       <a:extLst>
                         <a:ext uri="{28A0092B-C50C-407E-A947-70E740481C1C}">
                           <a14:useLocalDpi xmlns:a14="http://schemas.microsoft.com/office/drawing/2010/main" val="0"/>
@@ -1572,15 +1783,7 @@
         <w:t>above</w:t>
       </w:r>
       <w:r>
-        <w:t xml:space="preserve"> </w:t>
-      </w:r>
-      <w:proofErr w:type="spellStart"/>
-      <w:r>
-        <w:t>venn</w:t>
-      </w:r>
-      <w:proofErr w:type="spellEnd"/>
-      <w:r>
-        <w:t xml:space="preserve"> diagram</w:t>
+        <w:t xml:space="preserve"> venn diagram</w:t>
       </w:r>
       <w:r>
         <w:t xml:space="preserve">s </w:t>

</xml_diff>